<commit_message>
Recovered my code for the child data set! Should be in there now!!
</commit_message>
<xml_diff>
--- a/IHSD 7440 Assignment #3 2023.docx
+++ b/IHSD 7440 Assignment #3 2023.docx
@@ -1554,10 +1554,27 @@
       <w:pPr>
         <w:jc w:val="both"/>
         <w:rPr>
-          <w:sz w:val="22"/>
-          <w:szCs w:val="22"/>
-        </w:rPr>
-      </w:pPr>
+          <w:color w:val="069343"/>
+          <w:sz w:val="22"/>
+          <w:szCs w:val="22"/>
+        </w:rPr>
+      </w:pPr>
+      <w:r>
+        <w:rPr>
+          <w:color w:val="069343"/>
+          <w:sz w:val="22"/>
+          <w:szCs w:val="22"/>
+        </w:rPr>
+        <w:t xml:space="preserve">** </w:t>
+      </w:r>
+      <w:r>
+        <w:rPr>
+          <w:color w:val="069343"/>
+          <w:sz w:val="22"/>
+          <w:szCs w:val="22"/>
+        </w:rPr>
+        <w:t>6,48</w:t>
+      </w:r>
     </w:p>
     <w:p>
       <w:pPr>

</xml_diff>